<commit_message>
all the combining files work properly. Now, we need to delete the extra files for this
</commit_message>
<xml_diff>
--- a/MCC_Certificate of Accuracy_TEP - EN-CA template_TEP.docx
+++ b/MCC_Certificate of Accuracy_TEP - EN-CA template_TEP.docx
@@ -254,7 +254,7 @@
         </w:rPr>
       </w:pPr>
       <w:r>
-        <w:t>Original File Name</w:t>
+        <w:t>Diplome-dhematologie-Original</w:t>
       </w:r>
     </w:p>
     <w:p>
@@ -602,7 +602,7 @@
           <w:bCs/>
           <w:noProof/>
         </w:rPr>
-        <w:t>March 13, 2023</w:t>
+        <w:t>March 15, 2023</w:t>
       </w:r>
       <w:r>
         <w:rPr>
@@ -2100,6 +2100,37 @@
 </file>
 
 <file path=customXml/item1.xml><?xml version="1.0" encoding="utf-8"?>
+<?mso-contentType ?>
+<FormTemplates xmlns="http://schemas.microsoft.com/sharepoint/v3/contenttype/forms">
+  <Display>DocumentLibraryForm</Display>
+  <Edit>DocumentLibraryForm</Edit>
+  <New>DocumentLibraryForm</New>
+</FormTemplates>
+</file>
+
+<file path=customXml/item2.xml><?xml version="1.0" encoding="utf-8"?>
+<p:properties xmlns:p="http://schemas.microsoft.com/office/2006/metadata/properties" xmlns:xsi="http://www.w3.org/2001/XMLSchema-instance">
+  <documentManagement>
+    <Legacy_x0020_Version xmlns="2816e037-b592-4896-95c3-f46b093a579b">3</Legacy_x0020_Version>
+    <Review_x0020_Date xmlns="eb2c1963-6886-425a-97f2-855066b0ab68">2012-01-17T06:00:00+00:00</Review_x0020_Date>
+    <ReportOwner xmlns="http://schemas.microsoft.com/sharepoint/v3">
+      <UserInfo>
+        <DisplayName>Joe Bechtel</DisplayName>
+        <AccountId>26</AccountId>
+        <AccountType/>
+      </UserInfo>
+    </ReportOwner>
+    <ol_Department xmlns="eb2c1963-6886-425a-97f2-855066b0ab68">Client Services</ol_Department>
+    <Document_x0020_ID xmlns="9895aa54-b296-4fe7-b6cd-94c4ab2c7cce">QR7506</Document_x0020_ID>
+    <TemplateUrl xmlns="http://schemas.microsoft.com/sharepoint/v3" xsi:nil="true"/>
+    <ShowRepairView xmlns="http://schemas.microsoft.com/sharepoint/v3" xsi:nil="true"/>
+    <xd_ProgID xmlns="http://schemas.microsoft.com/sharepoint/v3" xsi:nil="true"/>
+    <Distribution xmlns="2816e037-b592-4896-95c3-f46b093a579b">Project Managers</Distribution>
+  </documentManagement>
+</p:properties>
+</file>
+
+<file path=customXml/item3.xml><?xml version="1.0" encoding="utf-8"?>
 <ct:contentTypeSchema xmlns:ct="http://schemas.microsoft.com/office/2006/metadata/contentType" xmlns:ma="http://schemas.microsoft.com/office/2006/metadata/properties/metaAttributes" ct:_="" ma:_="" ma:contentTypeName="Form" ma:contentTypeID="0x010101007F8BFA7FF932124D9A08D2CD33F566D5" ma:contentTypeVersion="5" ma:contentTypeDescription="Fill out this form." ma:contentTypeScope="" ma:versionID="a107c621161e6da49eb8b80bb5707f01">
   <xsd:schema xmlns:xsd="http://www.w3.org/2001/XMLSchema" xmlns:p="http://schemas.microsoft.com/office/2006/metadata/properties" xmlns:ns1="http://schemas.microsoft.com/sharepoint/v3" xmlns:ns2="eb2c1963-6886-425a-97f2-855066b0ab68" xmlns:ns3="9895aa54-b296-4fe7-b6cd-94c4ab2c7cce" xmlns:ns4="2816e037-b592-4896-95c3-f46b093a579b" targetNamespace="http://schemas.microsoft.com/office/2006/metadata/properties" ma:root="true" ma:fieldsID="77e27f1317b2ec56520bef364c247fbf" ns1:_="" ns2:_="" ns3:_="" ns4:_="">
     <xsd:import namespace="http://schemas.microsoft.com/sharepoint/v3"/>
@@ -2239,42 +2270,31 @@
 </ct:contentTypeSchema>
 </file>
 
-<file path=customXml/item2.xml><?xml version="1.0" encoding="utf-8"?>
-<p:properties xmlns:p="http://schemas.microsoft.com/office/2006/metadata/properties" xmlns:xsi="http://www.w3.org/2001/XMLSchema-instance">
-  <documentManagement>
-    <Legacy_x0020_Version xmlns="2816e037-b592-4896-95c3-f46b093a579b">3</Legacy_x0020_Version>
-    <Review_x0020_Date xmlns="eb2c1963-6886-425a-97f2-855066b0ab68">2012-01-17T06:00:00+00:00</Review_x0020_Date>
-    <ReportOwner xmlns="http://schemas.microsoft.com/sharepoint/v3">
-      <UserInfo>
-        <DisplayName>Joe Bechtel</DisplayName>
-        <AccountId>26</AccountId>
-        <AccountType/>
-      </UserInfo>
-    </ReportOwner>
-    <ol_Department xmlns="eb2c1963-6886-425a-97f2-855066b0ab68">Client Services</ol_Department>
-    <Document_x0020_ID xmlns="9895aa54-b296-4fe7-b6cd-94c4ab2c7cce">QR7506</Document_x0020_ID>
-    <TemplateUrl xmlns="http://schemas.microsoft.com/sharepoint/v3" xsi:nil="true"/>
-    <ShowRepairView xmlns="http://schemas.microsoft.com/sharepoint/v3" xsi:nil="true"/>
-    <xd_ProgID xmlns="http://schemas.microsoft.com/sharepoint/v3" xsi:nil="true"/>
-    <Distribution xmlns="2816e037-b592-4896-95c3-f46b093a579b">Project Managers</Distribution>
-  </documentManagement>
-</p:properties>
-</file>
-
-<file path=customXml/item3.xml><?xml version="1.0" encoding="utf-8"?>
-<?mso-contentType ?>
-<FormTemplates xmlns="http://schemas.microsoft.com/sharepoint/v3/contenttype/forms">
-  <Display>DocumentLibraryForm</Display>
-  <Edit>DocumentLibraryForm</Edit>
-  <New>DocumentLibraryForm</New>
-</FormTemplates>
-</file>
-
 <file path=customXml/item4.xml><?xml version="1.0" encoding="utf-8"?>
 <b:Sources xmlns:b="http://schemas.openxmlformats.org/officeDocument/2006/bibliography" xmlns="http://schemas.openxmlformats.org/officeDocument/2006/bibliography" SelectedStyle="\APA.XSL" StyleName="APA"/>
 </file>
 
 <file path=customXml/itemProps1.xml><?xml version="1.0" encoding="utf-8"?>
+<ds:datastoreItem xmlns:ds="http://schemas.openxmlformats.org/officeDocument/2006/customXml" ds:itemID="{CB1B9FE2-5F7E-4F8B-935A-0493CAB4F607}">
+  <ds:schemaRefs>
+    <ds:schemaRef ds:uri="http://schemas.microsoft.com/sharepoint/v3/contenttype/forms"/>
+  </ds:schemaRefs>
+</ds:datastoreItem>
+</file>
+
+<file path=customXml/itemProps2.xml><?xml version="1.0" encoding="utf-8"?>
+<ds:datastoreItem xmlns:ds="http://schemas.openxmlformats.org/officeDocument/2006/customXml" ds:itemID="{741B001D-0E3E-44B5-B029-FB511A061947}">
+  <ds:schemaRefs>
+    <ds:schemaRef ds:uri="http://schemas.microsoft.com/office/2006/metadata/properties"/>
+    <ds:schemaRef ds:uri="2816e037-b592-4896-95c3-f46b093a579b"/>
+    <ds:schemaRef ds:uri="eb2c1963-6886-425a-97f2-855066b0ab68"/>
+    <ds:schemaRef ds:uri="http://schemas.microsoft.com/sharepoint/v3"/>
+    <ds:schemaRef ds:uri="9895aa54-b296-4fe7-b6cd-94c4ab2c7cce"/>
+  </ds:schemaRefs>
+</ds:datastoreItem>
+</file>
+
+<file path=customXml/itemProps3.xml><?xml version="1.0" encoding="utf-8"?>
 <ds:datastoreItem xmlns:ds="http://schemas.openxmlformats.org/officeDocument/2006/customXml" ds:itemID="{8D148CAA-7497-4A2E-8A5B-10C54722A6A7}">
   <ds:schemaRefs>
     <ds:schemaRef ds:uri="http://schemas.microsoft.com/office/2006/metadata/contentType"/>
@@ -2294,26 +2314,6 @@
 </ds:datastoreItem>
 </file>
 
-<file path=customXml/itemProps2.xml><?xml version="1.0" encoding="utf-8"?>
-<ds:datastoreItem xmlns:ds="http://schemas.openxmlformats.org/officeDocument/2006/customXml" ds:itemID="{741B001D-0E3E-44B5-B029-FB511A061947}">
-  <ds:schemaRefs>
-    <ds:schemaRef ds:uri="http://schemas.microsoft.com/office/2006/metadata/properties"/>
-    <ds:schemaRef ds:uri="2816e037-b592-4896-95c3-f46b093a579b"/>
-    <ds:schemaRef ds:uri="eb2c1963-6886-425a-97f2-855066b0ab68"/>
-    <ds:schemaRef ds:uri="http://schemas.microsoft.com/sharepoint/v3"/>
-    <ds:schemaRef ds:uri="9895aa54-b296-4fe7-b6cd-94c4ab2c7cce"/>
-  </ds:schemaRefs>
-</ds:datastoreItem>
-</file>
-
-<file path=customXml/itemProps3.xml><?xml version="1.0" encoding="utf-8"?>
-<ds:datastoreItem xmlns:ds="http://schemas.openxmlformats.org/officeDocument/2006/customXml" ds:itemID="{CB1B9FE2-5F7E-4F8B-935A-0493CAB4F607}">
-  <ds:schemaRefs>
-    <ds:schemaRef ds:uri="http://schemas.microsoft.com/sharepoint/v3/contenttype/forms"/>
-  </ds:schemaRefs>
-</ds:datastoreItem>
-</file>
-
 <file path=customXml/itemProps4.xml><?xml version="1.0" encoding="utf-8"?>
 <ds:datastoreItem xmlns:ds="http://schemas.openxmlformats.org/officeDocument/2006/customXml" ds:itemID="{336084AC-7268-4074-9410-D773E99126ED}">
   <ds:schemaRefs>

</xml_diff>